<commit_message>
Estructura de carpetas y archivos inicial
</commit_message>
<xml_diff>
--- a/Fase 1/Evidencias Grupales/1.4_APT122_FORMATIVAFASE1.docx
+++ b/Fase 1/Evidencias Grupales/1.4_APT122_FORMATIVAFASE1.docx
@@ -258,21 +258,22 @@
           <w:sz w:val="28"/>
           <w:szCs w:val="28"/>
         </w:rPr>
-        <w:t>Equipo de proyecto de Capstone</w:t>
-      </w:r>
-    </w:p>
-    <w:p>
-      <w:pPr>
-        <w:jc w:val="center"/>
+        <w:t xml:space="preserve">Equipo de proyecto de </w:t>
+      </w:r>
+      <w:proofErr w:type="spellStart"/>
+      <w:r>
         <w:rPr>
           <w:rFonts w:ascii="Arial" w:eastAsia="Arial" w:hAnsi="Arial" w:cs="Arial"/>
           <w:sz w:val="28"/>
           <w:szCs w:val="28"/>
         </w:rPr>
-      </w:pPr>
-    </w:p>
-    <w:p>
-      <w:pPr>
+        <w:t>Capstone</w:t>
+      </w:r>
+      <w:proofErr w:type="spellEnd"/>
+    </w:p>
+    <w:p>
+      <w:pPr>
+        <w:jc w:val="center"/>
         <w:rPr>
           <w:rFonts w:ascii="Arial" w:eastAsia="Arial" w:hAnsi="Arial" w:cs="Arial"/>
           <w:sz w:val="28"/>
@@ -282,45 +283,44 @@
     </w:p>
     <w:p>
       <w:pPr>
-        <w:spacing w:line="259" w:lineRule="auto"/>
-        <w:jc w:val="center"/>
-      </w:pPr>
-      <w:r>
         <w:rPr>
           <w:rFonts w:ascii="Arial" w:eastAsia="Arial" w:hAnsi="Arial" w:cs="Arial"/>
           <w:sz w:val="28"/>
           <w:szCs w:val="28"/>
         </w:rPr>
-        <w:t>Docente</w:t>
-      </w:r>
-    </w:p>
-    <w:p>
-      <w:pPr>
+      </w:pPr>
+    </w:p>
+    <w:p>
+      <w:pPr>
+        <w:spacing w:line="259" w:lineRule="auto"/>
         <w:jc w:val="center"/>
+      </w:pPr>
+      <w:r>
         <w:rPr>
           <w:rFonts w:ascii="Arial" w:eastAsia="Arial" w:hAnsi="Arial" w:cs="Arial"/>
           <w:sz w:val="28"/>
           <w:szCs w:val="28"/>
         </w:rPr>
-      </w:pPr>
-      <w:r>
+        <w:t>Docente</w:t>
+      </w:r>
+    </w:p>
+    <w:p>
+      <w:pPr>
+        <w:jc w:val="center"/>
         <w:rPr>
           <w:rFonts w:ascii="Arial" w:eastAsia="Arial" w:hAnsi="Arial" w:cs="Arial"/>
           <w:sz w:val="28"/>
           <w:szCs w:val="28"/>
         </w:rPr>
-        <w:t>Marcela Andrea Orellana</w:t>
-      </w:r>
-    </w:p>
-    <w:p>
-      <w:pPr>
-        <w:jc w:val="center"/>
+      </w:pPr>
+      <w:r>
         <w:rPr>
           <w:rFonts w:ascii="Arial" w:eastAsia="Arial" w:hAnsi="Arial" w:cs="Arial"/>
           <w:sz w:val="28"/>
           <w:szCs w:val="28"/>
         </w:rPr>
-      </w:pPr>
+        <w:t>Marcela Andrea Orellana</w:t>
+      </w:r>
     </w:p>
     <w:p>
       <w:pPr>
@@ -331,42 +331,42 @@
           <w:szCs w:val="28"/>
         </w:rPr>
       </w:pPr>
-      <w:r>
+    </w:p>
+    <w:p>
+      <w:pPr>
+        <w:jc w:val="center"/>
         <w:rPr>
           <w:rFonts w:ascii="Arial" w:eastAsia="Arial" w:hAnsi="Arial" w:cs="Arial"/>
           <w:sz w:val="28"/>
           <w:szCs w:val="28"/>
         </w:rPr>
-        <w:t>Equipo alumnos</w:t>
-      </w:r>
-    </w:p>
-    <w:p>
-      <w:pPr>
-        <w:jc w:val="center"/>
+      </w:pPr>
+      <w:r>
         <w:rPr>
           <w:rFonts w:ascii="Arial" w:eastAsia="Arial" w:hAnsi="Arial" w:cs="Arial"/>
           <w:sz w:val="28"/>
           <w:szCs w:val="28"/>
         </w:rPr>
-      </w:pPr>
-      <w:r>
+        <w:t>Equipo alumnos</w:t>
+      </w:r>
+    </w:p>
+    <w:p>
+      <w:pPr>
+        <w:jc w:val="center"/>
         <w:rPr>
           <w:rFonts w:ascii="Arial" w:eastAsia="Arial" w:hAnsi="Arial" w:cs="Arial"/>
           <w:sz w:val="28"/>
           <w:szCs w:val="28"/>
         </w:rPr>
-        <w:t xml:space="preserve">Daniel Vengas Mejías – Matías Manríquez Maturana </w:t>
-      </w:r>
-    </w:p>
-    <w:p>
-      <w:pPr>
-        <w:jc w:val="center"/>
+      </w:pPr>
+      <w:r>
         <w:rPr>
           <w:rFonts w:ascii="Arial" w:eastAsia="Arial" w:hAnsi="Arial" w:cs="Arial"/>
           <w:sz w:val="28"/>
           <w:szCs w:val="28"/>
         </w:rPr>
-      </w:pPr>
+        <w:t xml:space="preserve">Daniel Vengas Mejías – Matías Manríquez Maturana </w:t>
+      </w:r>
     </w:p>
     <w:p>
       <w:pPr>
@@ -377,24 +377,24 @@
           <w:szCs w:val="28"/>
         </w:rPr>
       </w:pPr>
-      <w:r>
+    </w:p>
+    <w:p>
+      <w:pPr>
+        <w:jc w:val="center"/>
         <w:rPr>
           <w:rFonts w:ascii="Arial" w:eastAsia="Arial" w:hAnsi="Arial" w:cs="Arial"/>
           <w:sz w:val="28"/>
           <w:szCs w:val="28"/>
         </w:rPr>
-        <w:t>Sede-escuela</w:t>
-      </w:r>
-    </w:p>
-    <w:p>
-      <w:pPr>
-        <w:jc w:val="center"/>
+      </w:pPr>
+      <w:r>
         <w:rPr>
           <w:rFonts w:ascii="Arial" w:eastAsia="Arial" w:hAnsi="Arial" w:cs="Arial"/>
           <w:sz w:val="28"/>
           <w:szCs w:val="28"/>
         </w:rPr>
-      </w:pPr>
+        <w:t>Sede-escuela</w:t>
+      </w:r>
     </w:p>
     <w:p>
       <w:pPr>
@@ -405,27 +405,28 @@
           <w:szCs w:val="28"/>
         </w:rPr>
       </w:pPr>
-      <w:r>
+    </w:p>
+    <w:p>
+      <w:pPr>
+        <w:jc w:val="center"/>
         <w:rPr>
           <w:rFonts w:ascii="Arial" w:eastAsia="Arial" w:hAnsi="Arial" w:cs="Arial"/>
           <w:sz w:val="28"/>
           <w:szCs w:val="28"/>
         </w:rPr>
-        <w:t xml:space="preserve">San Bernardo – Escuela de informática </w:t>
-      </w:r>
-    </w:p>
-    <w:p>
-      <w:pPr>
-        <w:jc w:val="center"/>
+      </w:pPr>
+      <w:r>
         <w:rPr>
           <w:rFonts w:ascii="Arial" w:eastAsia="Arial" w:hAnsi="Arial" w:cs="Arial"/>
           <w:sz w:val="28"/>
           <w:szCs w:val="28"/>
         </w:rPr>
-      </w:pPr>
-    </w:p>
-    <w:p>
-      <w:pPr>
+        <w:t xml:space="preserve">San Bernardo – Escuela de informática </w:t>
+      </w:r>
+    </w:p>
+    <w:p>
+      <w:pPr>
+        <w:jc w:val="center"/>
         <w:rPr>
           <w:rFonts w:ascii="Arial" w:eastAsia="Arial" w:hAnsi="Arial" w:cs="Arial"/>
           <w:sz w:val="28"/>
@@ -444,7 +445,6 @@
     </w:p>
     <w:p>
       <w:pPr>
-        <w:jc w:val="center"/>
         <w:rPr>
           <w:rFonts w:ascii="Arial" w:eastAsia="Arial" w:hAnsi="Arial" w:cs="Arial"/>
           <w:sz w:val="28"/>
@@ -481,21 +481,23 @@
           <w:szCs w:val="28"/>
         </w:rPr>
       </w:pPr>
-      <w:r>
+    </w:p>
+    <w:p>
+      <w:pPr>
+        <w:jc w:val="center"/>
         <w:rPr>
           <w:rFonts w:ascii="Arial" w:eastAsia="Arial" w:hAnsi="Arial" w:cs="Arial"/>
           <w:sz w:val="28"/>
           <w:szCs w:val="28"/>
         </w:rPr>
-        <w:t xml:space="preserve">Santiago, 04 de </w:t>
-      </w:r>
+      </w:pPr>
       <w:r>
         <w:rPr>
           <w:rFonts w:ascii="Arial" w:eastAsia="Arial" w:hAnsi="Arial" w:cs="Arial"/>
           <w:sz w:val="28"/>
           <w:szCs w:val="28"/>
         </w:rPr>
-        <w:t>septiembre</w:t>
+        <w:t xml:space="preserve">Santiago, 04 de </w:t>
       </w:r>
       <w:r>
         <w:rPr>
@@ -503,18 +505,16 @@
           <w:sz w:val="28"/>
           <w:szCs w:val="28"/>
         </w:rPr>
-        <w:t xml:space="preserve"> de 20</w:t>
-      </w:r>
-    </w:p>
-    <w:p>
-      <w:pPr>
-        <w:jc w:val="center"/>
+        <w:t>septiembre</w:t>
+      </w:r>
+      <w:r>
         <w:rPr>
           <w:rFonts w:ascii="Arial" w:eastAsia="Arial" w:hAnsi="Arial" w:cs="Arial"/>
           <w:sz w:val="28"/>
           <w:szCs w:val="28"/>
         </w:rPr>
-      </w:pPr>
+        <w:t xml:space="preserve"> de 20</w:t>
+      </w:r>
     </w:p>
     <w:p>
       <w:pPr>
@@ -528,6 +528,16 @@
     </w:p>
     <w:p>
       <w:pPr>
+        <w:jc w:val="center"/>
+        <w:rPr>
+          <w:rFonts w:ascii="Arial" w:eastAsia="Arial" w:hAnsi="Arial" w:cs="Arial"/>
+          <w:sz w:val="28"/>
+          <w:szCs w:val="28"/>
+        </w:rPr>
+      </w:pPr>
+    </w:p>
+    <w:p>
+      <w:pPr>
         <w:spacing w:line="360" w:lineRule="auto"/>
         <w:jc w:val="both"/>
         <w:rPr>
@@ -578,6 +588,7 @@
           <w:szCs w:val="22"/>
         </w:rPr>
       </w:pPr>
+      <w:proofErr w:type="spellStart"/>
       <w:r>
         <w:rPr>
           <w:rFonts w:ascii="Arial" w:hAnsi="Arial" w:cs="Arial"/>
@@ -586,6 +597,7 @@
         </w:rPr>
         <w:t>Abstract</w:t>
       </w:r>
+      <w:proofErr w:type="spellEnd"/>
     </w:p>
     <w:p>
       <w:pPr>
@@ -844,8 +856,18 @@
           <w:sz w:val="22"/>
           <w:szCs w:val="22"/>
         </w:rPr>
-        <w:t xml:space="preserve">       4. Implementación de reportes y dashboards</w:t>
-      </w:r>
+        <w:t xml:space="preserve">       4. Implementación de reportes y </w:t>
+      </w:r>
+      <w:proofErr w:type="spellStart"/>
+      <w:r>
+        <w:rPr>
+          <w:rFonts w:ascii="Arial" w:hAnsi="Arial" w:cs="Arial"/>
+          <w:sz w:val="22"/>
+          <w:szCs w:val="22"/>
+        </w:rPr>
+        <w:t>dashboards</w:t>
+      </w:r>
+      <w:proofErr w:type="spellEnd"/>
     </w:p>
     <w:p>
       <w:pPr>
@@ -1253,7 +1275,43 @@
           <w:sz w:val="24"/>
           <w:szCs w:val="24"/>
         </w:rPr>
-        <w:t>Este proyecto propone el desarrollo de un software académico responsivo, accesible desde computadores, tablets y celulares, cuyo objetivo principal es digitalizar la gestión de asistencia y calificaciones. Además, incorpora análisis de datos en tiempo real mediante reportes y dashboards personalizados. La implementación piloto se realizará en la Universidad de Santiago de Chile (USACH), con apoyo del programa PAIEP. El proyecto es factible técnica y financieramente, sustentado en recursos disponibles y respaldo institucional. Representa una solución tecnológica real para el contexto educativo, fomentando la innovación y la transformación digital.</w:t>
+        <w:t xml:space="preserve">Este proyecto propone el desarrollo de un software académico responsivo, accesible desde computadores, </w:t>
+      </w:r>
+      <w:proofErr w:type="spellStart"/>
+      <w:r>
+        <w:rPr>
+          <w:rFonts w:ascii="Arial" w:hAnsi="Arial" w:cs="Arial"/>
+          <w:sz w:val="24"/>
+          <w:szCs w:val="24"/>
+        </w:rPr>
+        <w:t>tablets</w:t>
+      </w:r>
+      <w:proofErr w:type="spellEnd"/>
+      <w:r>
+        <w:rPr>
+          <w:rFonts w:ascii="Arial" w:hAnsi="Arial" w:cs="Arial"/>
+          <w:sz w:val="24"/>
+          <w:szCs w:val="24"/>
+        </w:rPr>
+        <w:t xml:space="preserve"> y celulares, cuyo objetivo principal es digitalizar la gestión de asistencia y calificaciones. Además, incorpora análisis de datos en tiempo real mediante reportes y </w:t>
+      </w:r>
+      <w:proofErr w:type="spellStart"/>
+      <w:r>
+        <w:rPr>
+          <w:rFonts w:ascii="Arial" w:hAnsi="Arial" w:cs="Arial"/>
+          <w:sz w:val="24"/>
+          <w:szCs w:val="24"/>
+        </w:rPr>
+        <w:t>dashboards</w:t>
+      </w:r>
+      <w:proofErr w:type="spellEnd"/>
+      <w:r>
+        <w:rPr>
+          <w:rFonts w:ascii="Arial" w:hAnsi="Arial" w:cs="Arial"/>
+          <w:sz w:val="24"/>
+          <w:szCs w:val="24"/>
+        </w:rPr>
+        <w:t xml:space="preserve"> personalizados. La implementación piloto se realizará en la Universidad de Santiago de Chile (USACH), con apoyo del programa PAIEP. El proyecto es factible técnica y financieramente, sustentado en recursos disponibles y respaldo institucional. Representa una solución tecnológica real para el contexto educativo, fomentando la innovación y la transformación digital.</w:t>
       </w:r>
     </w:p>
     <w:p>
@@ -1334,7 +1392,27 @@
           <w:szCs w:val="24"/>
           <w:lang w:val="en-US"/>
         </w:rPr>
-        <w:t>This project develops a responsive academic web platform to digitize attendance and grade management for Chilean educational institutions, starting with a pilot at the University of Santiago de Chile (USACH) supported by the PAIEP program. The system centralizes processes for teachers and administrators, provides secure, role-based access, and delivers real-time analytics through customizable reports and dashboards to inform decision-making. Built with Laravel, PHP, and MariaDB, the solution follows an agile, iterative methodology: requirements analysis, modular database and system architecture design, incremental feature development (attendance, grades, users), validation with end users, and evaluation in a real context. The project is technically and financially feasible using available resources and institutional backing, and is designed for scalability and sustainability beyond the MVP. By reducing manual errors and streamlining workflows, the platform advances digital transformation in education and strengthens data-driven academic management.</w:t>
+        <w:t xml:space="preserve">This project develops a responsive academic web platform to digitize attendance and grade management for Chilean educational institutions, starting with a pilot at the University of Santiago de Chile (USACH) supported by the PAIEP program. The system centralizes processes for teachers and administrators, provides secure, role-based access, and delivers real-time analytics through customizable reports and dashboards to inform decision-making. Built with Laravel, PHP, and MariaDB, the solution follows an agile, iterative methodology: requirements analysis, modular database and system architecture design, incremental feature development (attendance, grades, users), validation with end users, and evaluation in a real context. The project is technically and financially feasible using available resources and institutional </w:t>
+      </w:r>
+      <w:proofErr w:type="gramStart"/>
+      <w:r>
+        <w:rPr>
+          <w:rFonts w:ascii="Arial" w:hAnsi="Arial" w:cs="Arial"/>
+          <w:sz w:val="24"/>
+          <w:szCs w:val="24"/>
+          <w:lang w:val="en-US"/>
+        </w:rPr>
+        <w:t>backing, and</w:t>
+      </w:r>
+      <w:proofErr w:type="gramEnd"/>
+      <w:r>
+        <w:rPr>
+          <w:rFonts w:ascii="Arial" w:hAnsi="Arial" w:cs="Arial"/>
+          <w:sz w:val="24"/>
+          <w:szCs w:val="24"/>
+          <w:lang w:val="en-US"/>
+        </w:rPr>
+        <w:t xml:space="preserve"> is designed for scalability and sustainability beyond the MVP. By reducing manual errors and streamlining workflows, the platform advances digital transformation in education and strengthens data-driven academic management.</w:t>
       </w:r>
     </w:p>
     <w:p>
@@ -1716,7 +1794,21 @@
         <w:rPr>
           <w:rFonts w:ascii="Arial" w:hAnsi="Arial" w:cs="Arial"/>
         </w:rPr>
-        <w:t>• Diseñar y desplegar reportes académicos personalizados y dashboards.</w:t>
+        <w:t xml:space="preserve">• Diseñar y desplegar reportes académicos personalizados y </w:t>
+      </w:r>
+      <w:proofErr w:type="spellStart"/>
+      <w:r>
+        <w:rPr>
+          <w:rFonts w:ascii="Arial" w:hAnsi="Arial" w:cs="Arial"/>
+        </w:rPr>
+        <w:t>dashboards</w:t>
+      </w:r>
+      <w:proofErr w:type="spellEnd"/>
+      <w:r>
+        <w:rPr>
+          <w:rFonts w:ascii="Arial" w:hAnsi="Arial" w:cs="Arial"/>
+        </w:rPr>
+        <w:t>.</w:t>
       </w:r>
     </w:p>
     <w:p>
@@ -1918,7 +2010,27 @@
           <w:lang w:val="es-CL"/>
         </w:rPr>
         <w:tab/>
-        <w:t>Implementación de reportes y dashboards.</w:t>
+        <w:t xml:space="preserve">Implementación de reportes y </w:t>
+      </w:r>
+      <w:proofErr w:type="spellStart"/>
+      <w:r>
+        <w:rPr>
+          <w:rFonts w:ascii="Arial" w:hAnsi="Arial" w:cs="Arial"/>
+          <w:sz w:val="24"/>
+          <w:szCs w:val="24"/>
+          <w:lang w:val="es-CL"/>
+        </w:rPr>
+        <w:t>dashboards</w:t>
+      </w:r>
+      <w:proofErr w:type="spellEnd"/>
+      <w:r>
+        <w:rPr>
+          <w:rFonts w:ascii="Arial" w:hAnsi="Arial" w:cs="Arial"/>
+          <w:sz w:val="24"/>
+          <w:szCs w:val="24"/>
+          <w:lang w:val="es-CL"/>
+        </w:rPr>
+        <w:t>.</w:t>
       </w:r>
     </w:p>
     <w:p>
@@ -2113,7 +2225,27 @@
           <w:szCs w:val="24"/>
           <w:lang w:val="es-CL"/>
         </w:rPr>
-        <w:t>• Dashboards y reportes personalizados.</w:t>
+        <w:t xml:space="preserve">• </w:t>
+      </w:r>
+      <w:proofErr w:type="spellStart"/>
+      <w:r>
+        <w:rPr>
+          <w:rFonts w:ascii="Arial" w:hAnsi="Arial" w:cs="Arial"/>
+          <w:sz w:val="24"/>
+          <w:szCs w:val="24"/>
+          <w:lang w:val="es-CL"/>
+        </w:rPr>
+        <w:t>Dashboards</w:t>
+      </w:r>
+      <w:proofErr w:type="spellEnd"/>
+      <w:r>
+        <w:rPr>
+          <w:rFonts w:ascii="Arial" w:hAnsi="Arial" w:cs="Arial"/>
+          <w:sz w:val="24"/>
+          <w:szCs w:val="24"/>
+          <w:lang w:val="es-CL"/>
+        </w:rPr>
+        <w:t xml:space="preserve"> y reportes personalizados.</w:t>
       </w:r>
     </w:p>
     <w:p>
@@ -2327,7 +2459,21 @@
         <w:rPr>
           <w:rFonts w:ascii="Arial" w:hAnsi="Arial" w:cs="Arial"/>
         </w:rPr>
-        <w:t>El sistema se sustenta en recursos institucionales y puede evolucionar hacia un modelo SaaS (Software as a Service) para colegios y universidades, garantizando sostenibilidad y escalabilidad.</w:t>
+        <w:t xml:space="preserve">El sistema se sustenta en recursos institucionales y puede evolucionar hacia un modelo SaaS (Software as a </w:t>
+      </w:r>
+      <w:proofErr w:type="spellStart"/>
+      <w:r>
+        <w:rPr>
+          <w:rFonts w:ascii="Arial" w:hAnsi="Arial" w:cs="Arial"/>
+        </w:rPr>
+        <w:t>Service</w:t>
+      </w:r>
+      <w:proofErr w:type="spellEnd"/>
+      <w:r>
+        <w:rPr>
+          <w:rFonts w:ascii="Arial" w:hAnsi="Arial" w:cs="Arial"/>
+        </w:rPr>
+        <w:t>) para colegios y universidades, garantizando sostenibilidad y escalabilidad.</w:t>
       </w:r>
     </w:p>
     <w:p>
@@ -2728,7 +2874,27 @@
           <w:szCs w:val="24"/>
           <w:lang w:val="es-CL"/>
         </w:rPr>
-        <w:t>• Laravel. (2023). Laravel Documentation. https://laravel.com/docs</w:t>
+        <w:t xml:space="preserve">• Laravel. (2023). Laravel </w:t>
+      </w:r>
+      <w:proofErr w:type="spellStart"/>
+      <w:r>
+        <w:rPr>
+          <w:rFonts w:ascii="Arial" w:hAnsi="Arial" w:cs="Arial"/>
+          <w:sz w:val="24"/>
+          <w:szCs w:val="24"/>
+          <w:lang w:val="es-CL"/>
+        </w:rPr>
+        <w:t>Documentation</w:t>
+      </w:r>
+      <w:proofErr w:type="spellEnd"/>
+      <w:r>
+        <w:rPr>
+          <w:rFonts w:ascii="Arial" w:hAnsi="Arial" w:cs="Arial"/>
+          <w:sz w:val="24"/>
+          <w:szCs w:val="24"/>
+          <w:lang w:val="es-CL"/>
+        </w:rPr>
+        <w:t>. https://laravel.com/docs</w:t>
       </w:r>
     </w:p>
     <w:p>
@@ -2791,7 +2957,27 @@
           <w:szCs w:val="24"/>
           <w:lang w:val="es-CL"/>
         </w:rPr>
-        <w:t xml:space="preserve">• Pressman, R. S., &amp; Maxim, B. R. (2020). </w:t>
+        <w:t xml:space="preserve">• Pressman, R. S., &amp; </w:t>
+      </w:r>
+      <w:proofErr w:type="spellStart"/>
+      <w:r>
+        <w:rPr>
+          <w:rFonts w:ascii="Arial" w:hAnsi="Arial" w:cs="Arial"/>
+          <w:sz w:val="24"/>
+          <w:szCs w:val="24"/>
+          <w:lang w:val="es-CL"/>
+        </w:rPr>
+        <w:t>Maxim</w:t>
+      </w:r>
+      <w:proofErr w:type="spellEnd"/>
+      <w:r>
+        <w:rPr>
+          <w:rFonts w:ascii="Arial" w:hAnsi="Arial" w:cs="Arial"/>
+          <w:sz w:val="24"/>
+          <w:szCs w:val="24"/>
+          <w:lang w:val="es-CL"/>
+        </w:rPr>
+        <w:t xml:space="preserve">, B. R. (2020). </w:t>
       </w:r>
       <w:r>
         <w:rPr>
@@ -2876,28 +3062,81 @@
           <w:szCs w:val="24"/>
           <w:lang w:val="en-US"/>
         </w:rPr>
-        <w:t>16. Anexos</w:t>
-      </w:r>
-    </w:p>
-    <w:p>
-      <w:pPr>
-        <w:spacing w:line="360" w:lineRule="auto"/>
-        <w:jc w:val="both"/>
-        <w:rPr>
-          <w:rFonts w:ascii="Arial" w:hAnsi="Arial" w:cs="Arial"/>
+        <w:t xml:space="preserve">16. </w:t>
+      </w:r>
+      <w:proofErr w:type="spellStart"/>
+      <w:r>
+        <w:rPr>
+          <w:rFonts w:ascii="Arial" w:hAnsi="Arial" w:cs="Arial"/>
+          <w:b/>
+          <w:bCs/>
           <w:sz w:val="24"/>
           <w:szCs w:val="24"/>
           <w:lang w:val="en-US"/>
         </w:rPr>
-      </w:pPr>
-      <w:r>
+        <w:t>Anexos</w:t>
+      </w:r>
+      <w:proofErr w:type="spellEnd"/>
+    </w:p>
+    <w:p>
+      <w:pPr>
+        <w:spacing w:line="360" w:lineRule="auto"/>
+        <w:jc w:val="both"/>
         <w:rPr>
           <w:rFonts w:ascii="Arial" w:hAnsi="Arial" w:cs="Arial"/>
           <w:sz w:val="24"/>
           <w:szCs w:val="24"/>
           <w:lang w:val="en-US"/>
         </w:rPr>
-        <w:t>• Diagramas de base de datos.</w:t>
+      </w:pPr>
+      <w:r>
+        <w:rPr>
+          <w:rFonts w:ascii="Arial" w:hAnsi="Arial" w:cs="Arial"/>
+          <w:sz w:val="24"/>
+          <w:szCs w:val="24"/>
+          <w:lang w:val="en-US"/>
+        </w:rPr>
+        <w:t xml:space="preserve">• </w:t>
+      </w:r>
+      <w:proofErr w:type="spellStart"/>
+      <w:r>
+        <w:rPr>
+          <w:rFonts w:ascii="Arial" w:hAnsi="Arial" w:cs="Arial"/>
+          <w:sz w:val="24"/>
+          <w:szCs w:val="24"/>
+          <w:lang w:val="en-US"/>
+        </w:rPr>
+        <w:t>Diagramas</w:t>
+      </w:r>
+      <w:proofErr w:type="spellEnd"/>
+      <w:r>
+        <w:rPr>
+          <w:rFonts w:ascii="Arial" w:hAnsi="Arial" w:cs="Arial"/>
+          <w:sz w:val="24"/>
+          <w:szCs w:val="24"/>
+          <w:lang w:val="en-US"/>
+        </w:rPr>
+        <w:t xml:space="preserve"> de base de </w:t>
+      </w:r>
+      <w:proofErr w:type="spellStart"/>
+      <w:r>
+        <w:rPr>
+          <w:rFonts w:ascii="Arial" w:hAnsi="Arial" w:cs="Arial"/>
+          <w:sz w:val="24"/>
+          <w:szCs w:val="24"/>
+          <w:lang w:val="en-US"/>
+        </w:rPr>
+        <w:t>datos</w:t>
+      </w:r>
+      <w:proofErr w:type="spellEnd"/>
+      <w:r>
+        <w:rPr>
+          <w:rFonts w:ascii="Arial" w:hAnsi="Arial" w:cs="Arial"/>
+          <w:sz w:val="24"/>
+          <w:szCs w:val="24"/>
+          <w:lang w:val="en-US"/>
+        </w:rPr>
+        <w:t>.</w:t>
       </w:r>
     </w:p>
     <w:p>
@@ -3810,6 +4049,7 @@
   <w:style w:type="character" w:default="1" w:styleId="Fuentedeprrafopredeter">
     <w:name w:val="Default Paragraph Font"/>
     <w:uiPriority w:val="1"/>
+    <w:semiHidden/>
     <w:unhideWhenUsed/>
   </w:style>
   <w:style w:type="table" w:default="1" w:styleId="Tablanormal">

</xml_diff>